<commit_message>
adding Evevery Other Letter
</commit_message>
<xml_diff>
--- a/STRINGS (ADVANCED)/Python Code Challenges - Strings (Advanced).docx
+++ b/STRINGS (ADVANCED)/Python Code Challenges - Strings (Advanced).docx
@@ -247,18 +247,7 @@
           <w:szCs w:val="20"/>
           <w:lang w:val="en-US" w:eastAsia="ru-RU"/>
         </w:rPr>
-        <w:t>some_</w:t>
-      </w:r>
-      <w:proofErr w:type="gramStart"/>
-      <w:r>
-        <w:rPr>
-          <w:rFonts w:ascii="Ubuntu Mono" w:eastAsia="Times New Roman" w:hAnsi="Ubuntu Mono" w:cs="Courier New"/>
-          <w:color w:val="B3CCFF"/>
-          <w:sz w:val="20"/>
-          <w:szCs w:val="20"/>
-          <w:lang w:val="en-US" w:eastAsia="ru-RU"/>
-        </w:rPr>
-        <w:t>function</w:t>
+        <w:t>some_function</w:t>
       </w:r>
       <w:proofErr w:type="spellEnd"/>
       <w:r>
@@ -271,7 +260,6 @@
         </w:rPr>
         <w:t>(</w:t>
       </w:r>
-      <w:proofErr w:type="gramEnd"/>
       <w:r>
         <w:rPr>
           <w:rFonts w:ascii="Ubuntu Mono" w:eastAsia="Times New Roman" w:hAnsi="Ubuntu Mono" w:cs="Courier New"/>
@@ -457,7 +445,6 @@
         <w:t xml:space="preserve">def </w:t>
       </w:r>
       <w:proofErr w:type="spellStart"/>
-      <w:proofErr w:type="gramStart"/>
       <w:r>
         <w:rPr>
           <w:rFonts w:ascii="Ubuntu Mono" w:eastAsia="Times New Roman" w:hAnsi="Ubuntu Mono" w:cs="Courier New"/>
@@ -479,7 +466,6 @@
         </w:rPr>
         <w:t>(</w:t>
       </w:r>
-      <w:proofErr w:type="gramEnd"/>
       <w:r>
         <w:rPr>
           <w:rFonts w:ascii="Ubuntu Mono" w:eastAsia="Times New Roman" w:hAnsi="Ubuntu Mono" w:cs="Courier New"/>
@@ -709,7 +695,6 @@
         <w:t xml:space="preserve">&gt;&gt;&gt; </w:t>
       </w:r>
       <w:proofErr w:type="spellStart"/>
-      <w:proofErr w:type="gramStart"/>
       <w:r>
         <w:rPr>
           <w:rFonts w:ascii="Ubuntu Mono" w:eastAsia="Times New Roman" w:hAnsi="Ubuntu Mono" w:cs="Courier New"/>
@@ -729,18 +714,7 @@
           <w:szCs w:val="20"/>
           <w:lang w:val="en-US" w:eastAsia="ru-RU"/>
         </w:rPr>
-        <w:t>(</w:t>
-      </w:r>
-      <w:proofErr w:type="gramEnd"/>
-      <w:r>
-        <w:rPr>
-          <w:rFonts w:ascii="Ubuntu Mono" w:eastAsia="Times New Roman" w:hAnsi="Ubuntu Mono" w:cs="Courier New"/>
-          <w:color w:val="FFFFFF"/>
-          <w:sz w:val="20"/>
-          <w:szCs w:val="20"/>
-          <w:lang w:val="en-US" w:eastAsia="ru-RU"/>
-        </w:rPr>
-        <w:t>"Python", "rocks")</w:t>
+        <w:t>("Python", "rocks")</w:t>
       </w:r>
       <w:r>
         <w:rPr>
@@ -1388,7 +1362,552 @@
     </w:p>
     <w:p>
       <w:pPr>
+        <w:pStyle w:val="p1qg33igem5pagn4kpmirjw"/>
+        <w:shd w:val="clear" w:color="auto" w:fill="10162F"/>
+        <w:spacing w:before="0" w:beforeAutospacing="0"/>
+        <w:rPr>
+          <w:rFonts w:ascii="Segoe UI" w:hAnsi="Segoe UI" w:cs="Segoe UI"/>
+          <w:color w:val="FFFFFF"/>
+          <w:lang w:val="en-US"/>
+        </w:rPr>
+      </w:pPr>
+      <w:r>
+        <w:rPr>
+          <w:rFonts w:ascii="Segoe UI" w:hAnsi="Segoe UI" w:cs="Segoe UI"/>
+          <w:color w:val="FFFFFF"/>
+          <w:lang w:val="en-US"/>
+        </w:rPr>
+        <w:t>Here is how we did it:</w:t>
+      </w:r>
+    </w:p>
+    <w:p>
+      <w:pPr>
+        <w:pStyle w:val="HTML"/>
+        <w:shd w:val="clear" w:color="auto" w:fill="211E2F"/>
+        <w:rPr>
+          <w:rFonts w:ascii="Ubuntu Mono" w:hAnsi="Ubuntu Mono"/>
+          <w:color w:val="939598"/>
+          <w:lang w:val="en-US"/>
+        </w:rPr>
+      </w:pPr>
+      <w:r>
+        <w:rPr>
+          <w:rStyle w:val="mtk12"/>
+          <w:rFonts w:ascii="Ubuntu Mono" w:hAnsi="Ubuntu Mono"/>
+          <w:color w:val="B3CCFF"/>
+          <w:lang w:val="en-US"/>
+        </w:rPr>
+        <w:t xml:space="preserve">def </w:t>
+      </w:r>
+      <w:proofErr w:type="spellStart"/>
+      <w:r>
+        <w:rPr>
+          <w:rStyle w:val="mtk12"/>
+          <w:rFonts w:ascii="Ubuntu Mono" w:hAnsi="Ubuntu Mono"/>
+          <w:color w:val="B3CCFF"/>
+          <w:lang w:val="en-US"/>
+        </w:rPr>
+        <w:t>check_for_name</w:t>
+      </w:r>
+      <w:proofErr w:type="spellEnd"/>
+      <w:r>
+        <w:rPr>
+          <w:rStyle w:val="mtk1"/>
+          <w:rFonts w:ascii="Ubuntu Mono" w:hAnsi="Ubuntu Mono"/>
+          <w:color w:val="FFFFFF"/>
+          <w:lang w:val="en-US"/>
+        </w:rPr>
+        <w:t>(</w:t>
+      </w:r>
+      <w:r>
+        <w:rPr>
+          <w:rStyle w:val="mtk9"/>
+          <w:rFonts w:ascii="Ubuntu Mono" w:hAnsi="Ubuntu Mono"/>
+          <w:color w:val="FF8973"/>
+          <w:lang w:val="en-US"/>
+        </w:rPr>
+        <w:t>sentence</w:t>
+      </w:r>
+      <w:r>
+        <w:rPr>
+          <w:rStyle w:val="mtk1"/>
+          <w:rFonts w:ascii="Ubuntu Mono" w:hAnsi="Ubuntu Mono"/>
+          <w:color w:val="FFFFFF"/>
+          <w:lang w:val="en-US"/>
+        </w:rPr>
+        <w:t xml:space="preserve">, </w:t>
+      </w:r>
+      <w:r>
+        <w:rPr>
+          <w:rStyle w:val="mtk9"/>
+          <w:rFonts w:ascii="Ubuntu Mono" w:hAnsi="Ubuntu Mono"/>
+          <w:color w:val="FF8973"/>
+          <w:lang w:val="en-US"/>
+        </w:rPr>
+        <w:t>name</w:t>
+      </w:r>
+      <w:r>
+        <w:rPr>
+          <w:rStyle w:val="mtk1"/>
+          <w:rFonts w:ascii="Ubuntu Mono" w:hAnsi="Ubuntu Mono"/>
+          <w:color w:val="FFFFFF"/>
+          <w:lang w:val="en-US"/>
+        </w:rPr>
+        <w:t>):</w:t>
+      </w:r>
+      <w:r>
+        <w:rPr>
+          <w:rFonts w:ascii="Ubuntu Mono" w:hAnsi="Ubuntu Mono"/>
+          <w:color w:val="939598"/>
+          <w:lang w:val="en-US"/>
+        </w:rPr>
+        <w:br/>
+      </w:r>
+      <w:r>
+        <w:rPr>
+          <w:rStyle w:val="mtk1"/>
+          <w:rFonts w:ascii="Ubuntu Mono" w:hAnsi="Ubuntu Mono"/>
+          <w:color w:val="FFFFFF"/>
+          <w:lang w:val="en-US"/>
+        </w:rPr>
+        <w:t>  </w:t>
+      </w:r>
+      <w:r>
+        <w:rPr>
+          <w:rStyle w:val="mtk12"/>
+          <w:rFonts w:ascii="Ubuntu Mono" w:hAnsi="Ubuntu Mono"/>
+          <w:color w:val="B3CCFF"/>
+          <w:lang w:val="en-US"/>
+        </w:rPr>
+        <w:t>return</w:t>
+      </w:r>
+      <w:r>
+        <w:rPr>
+          <w:rStyle w:val="mtk1"/>
+          <w:rFonts w:ascii="Ubuntu Mono" w:hAnsi="Ubuntu Mono"/>
+          <w:color w:val="FFFFFF"/>
+          <w:lang w:val="en-US"/>
+        </w:rPr>
+        <w:t xml:space="preserve"> </w:t>
+      </w:r>
+      <w:proofErr w:type="spellStart"/>
+      <w:r>
+        <w:rPr>
+          <w:rStyle w:val="mtk9"/>
+          <w:rFonts w:ascii="Ubuntu Mono" w:hAnsi="Ubuntu Mono"/>
+          <w:color w:val="FF8973"/>
+          <w:lang w:val="en-US"/>
+        </w:rPr>
+        <w:t>name</w:t>
+      </w:r>
+      <w:r>
+        <w:rPr>
+          <w:rStyle w:val="mtk1"/>
+          <w:rFonts w:ascii="Ubuntu Mono" w:hAnsi="Ubuntu Mono"/>
+          <w:color w:val="FFFFFF"/>
+          <w:lang w:val="en-US"/>
+        </w:rPr>
+        <w:t>.</w:t>
+      </w:r>
+      <w:r>
+        <w:rPr>
+          <w:rStyle w:val="mtk10"/>
+          <w:rFonts w:ascii="Ubuntu Mono" w:hAnsi="Ubuntu Mono"/>
+          <w:color w:val="83FFF5"/>
+          <w:lang w:val="en-US"/>
+        </w:rPr>
+        <w:t>lower</w:t>
+      </w:r>
+      <w:proofErr w:type="spellEnd"/>
+      <w:r>
+        <w:rPr>
+          <w:rStyle w:val="mtk1"/>
+          <w:rFonts w:ascii="Ubuntu Mono" w:hAnsi="Ubuntu Mono"/>
+          <w:color w:val="FFFFFF"/>
+          <w:lang w:val="en-US"/>
+        </w:rPr>
+        <w:t xml:space="preserve">() </w:t>
+      </w:r>
+      <w:r>
+        <w:rPr>
+          <w:rStyle w:val="mtk12"/>
+          <w:rFonts w:ascii="Ubuntu Mono" w:hAnsi="Ubuntu Mono"/>
+          <w:color w:val="B3CCFF"/>
+          <w:lang w:val="en-US"/>
+        </w:rPr>
+        <w:t>in</w:t>
+      </w:r>
+      <w:r>
+        <w:rPr>
+          <w:rStyle w:val="mtk1"/>
+          <w:rFonts w:ascii="Ubuntu Mono" w:hAnsi="Ubuntu Mono"/>
+          <w:color w:val="FFFFFF"/>
+          <w:lang w:val="en-US"/>
+        </w:rPr>
+        <w:t xml:space="preserve"> </w:t>
+      </w:r>
+      <w:proofErr w:type="spellStart"/>
+      <w:r>
+        <w:rPr>
+          <w:rStyle w:val="mtk9"/>
+          <w:rFonts w:ascii="Ubuntu Mono" w:hAnsi="Ubuntu Mono"/>
+          <w:color w:val="FF8973"/>
+          <w:lang w:val="en-US"/>
+        </w:rPr>
+        <w:t>sentence</w:t>
+      </w:r>
+      <w:r>
+        <w:rPr>
+          <w:rStyle w:val="mtk1"/>
+          <w:rFonts w:ascii="Ubuntu Mono" w:hAnsi="Ubuntu Mono"/>
+          <w:color w:val="FFFFFF"/>
+          <w:lang w:val="en-US"/>
+        </w:rPr>
+        <w:t>.</w:t>
+      </w:r>
+      <w:r>
+        <w:rPr>
+          <w:rStyle w:val="mtk10"/>
+          <w:rFonts w:ascii="Ubuntu Mono" w:hAnsi="Ubuntu Mono"/>
+          <w:color w:val="83FFF5"/>
+          <w:lang w:val="en-US"/>
+        </w:rPr>
+        <w:t>lower</w:t>
+      </w:r>
+      <w:proofErr w:type="spellEnd"/>
+      <w:r>
+        <w:rPr>
+          <w:rStyle w:val="mtk1"/>
+          <w:rFonts w:ascii="Ubuntu Mono" w:hAnsi="Ubuntu Mono"/>
+          <w:color w:val="FFFFFF"/>
+          <w:lang w:val="en-US"/>
+        </w:rPr>
+        <w:t>()</w:t>
+      </w:r>
+    </w:p>
+    <w:p>
+      <w:pPr>
+        <w:pStyle w:val="p1qg33igem5pagn4kpmirjw"/>
+        <w:shd w:val="clear" w:color="auto" w:fill="10162F"/>
+        <w:spacing w:before="0" w:beforeAutospacing="0" w:after="0"/>
+        <w:rPr>
+          <w:rFonts w:ascii="Segoe UI" w:hAnsi="Segoe UI" w:cs="Segoe UI"/>
+          <w:color w:val="FFFFFF"/>
+          <w:lang w:val="en-US"/>
+        </w:rPr>
+      </w:pPr>
+      <w:r>
+        <w:rPr>
+          <w:rFonts w:ascii="Segoe UI" w:hAnsi="Segoe UI" w:cs="Segoe UI"/>
+          <w:color w:val="FFFFFF"/>
+          <w:lang w:val="en-US"/>
+        </w:rPr>
+        <w:t>As you can see, this function can be created using one line. The </w:t>
+      </w:r>
+      <w:r>
+        <w:rPr>
+          <w:rStyle w:val="HTML1"/>
+          <w:rFonts w:ascii="Ubuntu Mono" w:hAnsi="Ubuntu Mono"/>
+          <w:b/>
+          <w:bCs/>
+          <w:color w:val="4FE0B0"/>
+          <w:lang w:val="en-US"/>
+        </w:rPr>
+        <w:t>in</w:t>
+      </w:r>
+      <w:r>
+        <w:rPr>
+          <w:rFonts w:ascii="Segoe UI" w:hAnsi="Segoe UI" w:cs="Segoe UI"/>
+          <w:color w:val="FFFFFF"/>
+          <w:lang w:val="en-US"/>
+        </w:rPr>
+        <w:t> keyword will return </w:t>
+      </w:r>
+      <w:r>
+        <w:rPr>
+          <w:rStyle w:val="HTML1"/>
+          <w:rFonts w:ascii="Ubuntu Mono" w:hAnsi="Ubuntu Mono"/>
+          <w:b/>
+          <w:bCs/>
+          <w:color w:val="4FE0B0"/>
+          <w:lang w:val="en-US"/>
+        </w:rPr>
+        <w:t>True</w:t>
+      </w:r>
+      <w:r>
+        <w:rPr>
+          <w:rFonts w:ascii="Segoe UI" w:hAnsi="Segoe UI" w:cs="Segoe UI"/>
+          <w:color w:val="FFFFFF"/>
+          <w:lang w:val="en-US"/>
+        </w:rPr>
+        <w:t> if the first provided string is within the second. So in this case, we’re checking if </w:t>
+      </w:r>
+      <w:r>
+        <w:rPr>
+          <w:rStyle w:val="HTML1"/>
+          <w:rFonts w:ascii="Ubuntu Mono" w:hAnsi="Ubuntu Mono"/>
+          <w:b/>
+          <w:bCs/>
+          <w:color w:val="4FE0B0"/>
+          <w:lang w:val="en-US"/>
+        </w:rPr>
+        <w:t>name</w:t>
+      </w:r>
+      <w:r>
+        <w:rPr>
+          <w:rFonts w:ascii="Segoe UI" w:hAnsi="Segoe UI" w:cs="Segoe UI"/>
+          <w:color w:val="FFFFFF"/>
+          <w:lang w:val="en-US"/>
+        </w:rPr>
+        <w:t> is in </w:t>
+      </w:r>
+      <w:r>
+        <w:rPr>
+          <w:rStyle w:val="HTML1"/>
+          <w:rFonts w:ascii="Ubuntu Mono" w:hAnsi="Ubuntu Mono"/>
+          <w:b/>
+          <w:bCs/>
+          <w:color w:val="4FE0B0"/>
+          <w:lang w:val="en-US"/>
+        </w:rPr>
+        <w:t>sentence</w:t>
+      </w:r>
+      <w:r>
+        <w:rPr>
+          <w:rFonts w:ascii="Segoe UI" w:hAnsi="Segoe UI" w:cs="Segoe UI"/>
+          <w:color w:val="FFFFFF"/>
+          <w:lang w:val="en-US"/>
+        </w:rPr>
+        <w:t>. In order to ignore differences in capitalization, we can use the </w:t>
+      </w:r>
+      <w:r>
+        <w:rPr>
+          <w:rStyle w:val="HTML1"/>
+          <w:rFonts w:ascii="Ubuntu Mono" w:hAnsi="Ubuntu Mono"/>
+          <w:b/>
+          <w:bCs/>
+          <w:color w:val="4FE0B0"/>
+          <w:lang w:val="en-US"/>
+        </w:rPr>
+        <w:t>.lower()</w:t>
+      </w:r>
+      <w:r>
+        <w:rPr>
+          <w:rFonts w:ascii="Segoe UI" w:hAnsi="Segoe UI" w:cs="Segoe UI"/>
+          <w:color w:val="FFFFFF"/>
+          <w:lang w:val="en-US"/>
+        </w:rPr>
+        <w:t> function which converts all characters to lowercase characters.</w:t>
+      </w:r>
+    </w:p>
+    <w:p>
+      <w:pPr>
+        <w:pStyle w:val="3"/>
+        <w:shd w:val="clear" w:color="auto" w:fill="10162F"/>
+        <w:rPr>
+          <w:rFonts w:ascii="Segoe UI" w:hAnsi="Segoe UI" w:cs="Segoe UI"/>
+          <w:color w:val="FFFFFF"/>
+          <w:lang w:val="en-US"/>
+        </w:rPr>
+      </w:pPr>
+      <w:r>
+        <w:rPr>
+          <w:rFonts w:ascii="Segoe UI" w:hAnsi="Segoe UI" w:cs="Segoe UI"/>
+          <w:color w:val="FFFFFF"/>
+          <w:lang w:val="en-US"/>
+        </w:rPr>
+        <w:t>2. Every Other Letter</w:t>
+      </w:r>
+    </w:p>
+    <w:p>
+      <w:pPr>
+        <w:pStyle w:val="p1qg33igem5pagn4kpmirjw"/>
+        <w:shd w:val="clear" w:color="auto" w:fill="10162F"/>
+        <w:spacing w:before="0" w:beforeAutospacing="0"/>
+        <w:rPr>
+          <w:rFonts w:ascii="Segoe UI" w:hAnsi="Segoe UI" w:cs="Segoe UI"/>
+          <w:color w:val="FFFFFF"/>
+          <w:lang w:val="en-US"/>
+        </w:rPr>
+      </w:pPr>
+      <w:r>
+        <w:rPr>
+          <w:rFonts w:ascii="Segoe UI" w:hAnsi="Segoe UI" w:cs="Segoe UI"/>
+          <w:color w:val="FFFFFF"/>
+          <w:lang w:val="en-US"/>
+        </w:rPr>
+        <w:t>For this next function, we are going to create a function that extract every other letter from a string and returns the resulting string. There are a few different ways you can solve this problem Here are the steps needed for one of the ways:</w:t>
+      </w:r>
+    </w:p>
+    <w:p>
+      <w:pPr>
+        <w:pStyle w:val="li1kqbjwbwa3ze6v0bvxq9rx"/>
+        <w:numPr>
+          <w:ilvl w:val="0"/>
+          <w:numId w:val="2"/>
+        </w:numPr>
+        <w:shd w:val="clear" w:color="auto" w:fill="10162F"/>
+        <w:rPr>
+          <w:rFonts w:ascii="Segoe UI" w:hAnsi="Segoe UI" w:cs="Segoe UI"/>
+          <w:color w:val="FFFFFF"/>
+          <w:lang w:val="en-US"/>
+        </w:rPr>
+      </w:pPr>
+      <w:r>
+        <w:rPr>
+          <w:rFonts w:ascii="Segoe UI" w:hAnsi="Segoe UI" w:cs="Segoe UI"/>
+          <w:color w:val="FFFFFF"/>
+          <w:lang w:val="en-US"/>
+        </w:rPr>
+        <w:t>Define the function to accept one parameter for the string</w:t>
+      </w:r>
+    </w:p>
+    <w:p>
+      <w:pPr>
+        <w:pStyle w:val="li1kqbjwbwa3ze6v0bvxq9rx"/>
+        <w:numPr>
+          <w:ilvl w:val="0"/>
+          <w:numId w:val="2"/>
+        </w:numPr>
+        <w:shd w:val="clear" w:color="auto" w:fill="10162F"/>
+        <w:rPr>
+          <w:rFonts w:ascii="Segoe UI" w:hAnsi="Segoe UI" w:cs="Segoe UI"/>
+          <w:color w:val="FFFFFF"/>
+          <w:lang w:val="en-US"/>
+        </w:rPr>
+      </w:pPr>
+      <w:r>
+        <w:rPr>
+          <w:rFonts w:ascii="Segoe UI" w:hAnsi="Segoe UI" w:cs="Segoe UI"/>
+          <w:color w:val="FFFFFF"/>
+          <w:lang w:val="en-US"/>
+        </w:rPr>
+        <w:lastRenderedPageBreak/>
+        <w:t>Create a new empty string to hold every other letter from the input string</w:t>
+      </w:r>
+    </w:p>
+    <w:p>
+      <w:pPr>
+        <w:pStyle w:val="li1kqbjwbwa3ze6v0bvxq9rx"/>
+        <w:numPr>
+          <w:ilvl w:val="0"/>
+          <w:numId w:val="2"/>
+        </w:numPr>
+        <w:shd w:val="clear" w:color="auto" w:fill="10162F"/>
+        <w:rPr>
+          <w:rFonts w:ascii="Segoe UI" w:hAnsi="Segoe UI" w:cs="Segoe UI"/>
+          <w:color w:val="FFFFFF"/>
+          <w:lang w:val="en-US"/>
+        </w:rPr>
+      </w:pPr>
+      <w:r>
+        <w:rPr>
+          <w:rFonts w:ascii="Segoe UI" w:hAnsi="Segoe UI" w:cs="Segoe UI"/>
+          <w:color w:val="FFFFFF"/>
+          <w:lang w:val="en-US"/>
+        </w:rPr>
+        <w:t>Loop through the input string while incrementing by two every time</w:t>
+      </w:r>
+    </w:p>
+    <w:p>
+      <w:pPr>
+        <w:pStyle w:val="li1kqbjwbwa3ze6v0bvxq9rx"/>
+        <w:numPr>
+          <w:ilvl w:val="0"/>
+          <w:numId w:val="2"/>
+        </w:numPr>
+        <w:shd w:val="clear" w:color="auto" w:fill="10162F"/>
+        <w:rPr>
+          <w:rFonts w:ascii="Segoe UI" w:hAnsi="Segoe UI" w:cs="Segoe UI"/>
+          <w:color w:val="FFFFFF"/>
+          <w:lang w:val="en-US"/>
+        </w:rPr>
+      </w:pPr>
+      <w:r>
+        <w:rPr>
+          <w:rFonts w:ascii="Segoe UI" w:hAnsi="Segoe UI" w:cs="Segoe UI"/>
+          <w:color w:val="FFFFFF"/>
+          <w:lang w:val="en-US"/>
+        </w:rPr>
+        <w:t>Inside the loop, append the character at the current location to the new string we initialized earlier</w:t>
+      </w:r>
+    </w:p>
+    <w:p>
+      <w:pPr>
+        <w:pStyle w:val="li1kqbjwbwa3ze6v0bvxq9rx"/>
+        <w:numPr>
+          <w:ilvl w:val="0"/>
+          <w:numId w:val="2"/>
+        </w:numPr>
+        <w:shd w:val="clear" w:color="auto" w:fill="10162F"/>
+        <w:rPr>
+          <w:rFonts w:ascii="Segoe UI" w:hAnsi="Segoe UI" w:cs="Segoe UI"/>
+          <w:color w:val="FFFFFF"/>
+        </w:rPr>
+      </w:pPr>
+      <w:r>
+        <w:rPr>
+          <w:rFonts w:ascii="Segoe UI" w:hAnsi="Segoe UI" w:cs="Segoe UI"/>
+          <w:color w:val="FFFFFF"/>
+        </w:rPr>
+        <w:t xml:space="preserve">Return </w:t>
+      </w:r>
+      <w:proofErr w:type="spellStart"/>
+      <w:r>
+        <w:rPr>
+          <w:rFonts w:ascii="Segoe UI" w:hAnsi="Segoe UI" w:cs="Segoe UI"/>
+          <w:color w:val="FFFFFF"/>
+        </w:rPr>
+        <w:t>the</w:t>
+      </w:r>
+      <w:proofErr w:type="spellEnd"/>
+      <w:r>
+        <w:rPr>
+          <w:rFonts w:ascii="Segoe UI" w:hAnsi="Segoe UI" w:cs="Segoe UI"/>
+          <w:color w:val="FFFFFF"/>
+        </w:rPr>
+        <w:t xml:space="preserve"> </w:t>
+      </w:r>
+      <w:proofErr w:type="spellStart"/>
+      <w:r>
+        <w:rPr>
+          <w:rFonts w:ascii="Segoe UI" w:hAnsi="Segoe UI" w:cs="Segoe UI"/>
+          <w:color w:val="FFFFFF"/>
+        </w:rPr>
+        <w:t>new</w:t>
+      </w:r>
+      <w:proofErr w:type="spellEnd"/>
+      <w:r>
+        <w:rPr>
+          <w:rFonts w:ascii="Segoe UI" w:hAnsi="Segoe UI" w:cs="Segoe UI"/>
+          <w:color w:val="FFFFFF"/>
+        </w:rPr>
+        <w:t xml:space="preserve"> </w:t>
+      </w:r>
+      <w:proofErr w:type="spellStart"/>
+      <w:r>
+        <w:rPr>
+          <w:rFonts w:ascii="Segoe UI" w:hAnsi="Segoe UI" w:cs="Segoe UI"/>
+          <w:color w:val="FFFFFF"/>
+        </w:rPr>
+        <w:t>string</w:t>
+      </w:r>
+      <w:proofErr w:type="spellEnd"/>
+    </w:p>
+    <w:p>
+      <w:pPr>
         <w:jc w:val="both"/>
+        <w:rPr>
+          <w:lang w:val="en-US"/>
+        </w:rPr>
+      </w:pPr>
+    </w:p>
+    <w:p>
+      <w:pPr>
+        <w:jc w:val="both"/>
+        <w:rPr>
+          <w:lang w:val="en-US"/>
+        </w:rPr>
       </w:pPr>
     </w:p>
     <w:sectPr>
@@ -1404,6 +1923,119 @@
 <file path=word/numbering.xml><?xml version="1.0" encoding="utf-8"?>
 <w:numbering xmlns:wpc="http://schemas.microsoft.com/office/word/2010/wordprocessingCanvas" xmlns:cx="http://schemas.microsoft.com/office/drawing/2014/chartex" xmlns:cx1="http://schemas.microsoft.com/office/drawing/2015/9/8/chartex" xmlns:cx2="http://schemas.microsoft.com/office/drawing/2015/10/21/chartex" xmlns:cx3="http://schemas.microsoft.com/office/drawing/2016/5/9/chartex" xmlns:cx4="http://schemas.microsoft.com/office/drawing/2016/5/10/chartex" xmlns:cx5="http://schemas.microsoft.com/office/drawing/2016/5/11/chartex" xmlns:cx6="http://schemas.microsoft.com/office/drawing/2016/5/12/chartex" xmlns:cx7="http://schemas.microsoft.com/office/drawing/2016/5/13/chartex" xmlns:cx8="http://schemas.microsoft.com/office/drawing/2016/5/14/chartex" xmlns:mc="http://schemas.openxmlformats.org/markup-compatibility/2006" xmlns:aink="http://schemas.microsoft.com/office/drawing/2016/ink" xmlns:am3d="http://schemas.microsoft.com/office/drawing/2017/model3d" xmlns:o="urn:schemas-microsoft-com:office:office" xmlns:oel="http://schemas.microsoft.com/office/2019/extlst" xmlns:r="http://schemas.openxmlformats.org/officeDocument/2006/relationships" xmlns:m="http://schemas.openxmlformats.org/officeDocument/2006/math" xmlns:v="urn:schemas-microsoft-com:vml" xmlns:wp14="http://schemas.microsoft.com/office/word/2010/wordprocessingDrawing" xmlns:wp="http://schemas.openxmlformats.org/drawingml/2006/wordprocessingDrawing" xmlns:w10="urn:schemas-microsoft-com:office:word" xmlns:w="http://schemas.openxmlformats.org/wordprocessingml/2006/main" xmlns:w14="http://schemas.microsoft.com/office/word/2010/wordml" xmlns:w15="http://schemas.microsoft.com/office/word/2012/wordml" xmlns:w16cex="http://schemas.microsoft.com/office/word/2018/wordml/cex" xmlns:w16cid="http://schemas.microsoft.com/office/word/2016/wordml/cid" xmlns:w16="http://schemas.microsoft.com/office/word/2018/wordml" xmlns:w16sdtdh="http://schemas.microsoft.com/office/word/2020/wordml/sdtdatahash" xmlns:w16se="http://schemas.microsoft.com/office/word/2015/wordml/symex" xmlns:wpg="http://schemas.microsoft.com/office/word/2010/wordprocessingGroup" xmlns:wpi="http://schemas.microsoft.com/office/word/2010/wordprocessingInk" xmlns:wne="http://schemas.microsoft.com/office/word/2006/wordml" xmlns:wps="http://schemas.microsoft.com/office/word/2010/wordprocessingShape" mc:Ignorable="w14 w15 w16se w16cid w16 w16cex w16sdtdh wp14">
   <w:abstractNum w:abstractNumId="0" w15:restartNumberingAfterBreak="0">
+    <w:nsid w:val="3B532171"/>
+    <w:multiLevelType w:val="multilevel"/>
+    <w:tmpl w:val="660E8496"/>
+    <w:lvl w:ilvl="0">
+      <w:start w:val="1"/>
+      <w:numFmt w:val="decimal"/>
+      <w:lvlText w:val="%1."/>
+      <w:lvlJc w:val="left"/>
+      <w:pPr>
+        <w:tabs>
+          <w:tab w:val="num" w:pos="720"/>
+        </w:tabs>
+        <w:ind w:left="720" w:hanging="360"/>
+      </w:pPr>
+    </w:lvl>
+    <w:lvl w:ilvl="1" w:tentative="1">
+      <w:start w:val="1"/>
+      <w:numFmt w:val="decimal"/>
+      <w:lvlText w:val="%2."/>
+      <w:lvlJc w:val="left"/>
+      <w:pPr>
+        <w:tabs>
+          <w:tab w:val="num" w:pos="1440"/>
+        </w:tabs>
+        <w:ind w:left="1440" w:hanging="360"/>
+      </w:pPr>
+    </w:lvl>
+    <w:lvl w:ilvl="2" w:tentative="1">
+      <w:start w:val="1"/>
+      <w:numFmt w:val="decimal"/>
+      <w:lvlText w:val="%3."/>
+      <w:lvlJc w:val="left"/>
+      <w:pPr>
+        <w:tabs>
+          <w:tab w:val="num" w:pos="2160"/>
+        </w:tabs>
+        <w:ind w:left="2160" w:hanging="360"/>
+      </w:pPr>
+    </w:lvl>
+    <w:lvl w:ilvl="3" w:tentative="1">
+      <w:start w:val="1"/>
+      <w:numFmt w:val="decimal"/>
+      <w:lvlText w:val="%4."/>
+      <w:lvlJc w:val="left"/>
+      <w:pPr>
+        <w:tabs>
+          <w:tab w:val="num" w:pos="2880"/>
+        </w:tabs>
+        <w:ind w:left="2880" w:hanging="360"/>
+      </w:pPr>
+    </w:lvl>
+    <w:lvl w:ilvl="4" w:tentative="1">
+      <w:start w:val="1"/>
+      <w:numFmt w:val="decimal"/>
+      <w:lvlText w:val="%5."/>
+      <w:lvlJc w:val="left"/>
+      <w:pPr>
+        <w:tabs>
+          <w:tab w:val="num" w:pos="3600"/>
+        </w:tabs>
+        <w:ind w:left="3600" w:hanging="360"/>
+      </w:pPr>
+    </w:lvl>
+    <w:lvl w:ilvl="5" w:tentative="1">
+      <w:start w:val="1"/>
+      <w:numFmt w:val="decimal"/>
+      <w:lvlText w:val="%6."/>
+      <w:lvlJc w:val="left"/>
+      <w:pPr>
+        <w:tabs>
+          <w:tab w:val="num" w:pos="4320"/>
+        </w:tabs>
+        <w:ind w:left="4320" w:hanging="360"/>
+      </w:pPr>
+    </w:lvl>
+    <w:lvl w:ilvl="6" w:tentative="1">
+      <w:start w:val="1"/>
+      <w:numFmt w:val="decimal"/>
+      <w:lvlText w:val="%7."/>
+      <w:lvlJc w:val="left"/>
+      <w:pPr>
+        <w:tabs>
+          <w:tab w:val="num" w:pos="5040"/>
+        </w:tabs>
+        <w:ind w:left="5040" w:hanging="360"/>
+      </w:pPr>
+    </w:lvl>
+    <w:lvl w:ilvl="7" w:tentative="1">
+      <w:start w:val="1"/>
+      <w:numFmt w:val="decimal"/>
+      <w:lvlText w:val="%8."/>
+      <w:lvlJc w:val="left"/>
+      <w:pPr>
+        <w:tabs>
+          <w:tab w:val="num" w:pos="5760"/>
+        </w:tabs>
+        <w:ind w:left="5760" w:hanging="360"/>
+      </w:pPr>
+    </w:lvl>
+    <w:lvl w:ilvl="8" w:tentative="1">
+      <w:start w:val="1"/>
+      <w:numFmt w:val="decimal"/>
+      <w:lvlText w:val="%9."/>
+      <w:lvlJc w:val="left"/>
+      <w:pPr>
+        <w:tabs>
+          <w:tab w:val="num" w:pos="6480"/>
+        </w:tabs>
+        <w:ind w:left="6480" w:hanging="360"/>
+      </w:pPr>
+    </w:lvl>
+  </w:abstractNum>
+  <w:abstractNum w:abstractNumId="1" w15:restartNumberingAfterBreak="0">
     <w:nsid w:val="70C90FF7"/>
     <w:multiLevelType w:val="multilevel"/>
     <w:tmpl w:val="3B3848CA"/>
@@ -1517,6 +2149,9 @@
     </w:lvl>
   </w:abstractNum>
   <w:num w:numId="1" w16cid:durableId="312103806">
+    <w:abstractNumId w:val="1"/>
+  </w:num>
+  <w:num w:numId="2" w16cid:durableId="874543064">
     <w:abstractNumId w:val="0"/>
   </w:num>
 </w:numbering>
@@ -2150,6 +2785,11 @@
       <w:lang w:eastAsia="ru-RU"/>
     </w:rPr>
   </w:style>
+  <w:style w:type="character" w:customStyle="1" w:styleId="mtk10">
+    <w:name w:val="mtk10"/>
+    <w:basedOn w:val="a0"/>
+    <w:rsid w:val="00E0498A"/>
+  </w:style>
 </w:styles>
 </file>
 

</xml_diff>